<commit_message>
added imgs and screenshots
</commit_message>
<xml_diff>
--- a/0-doc/1-created/various/Jounal de bord.docx
+++ b/0-doc/1-created/various/Jounal de bord.docx
@@ -59,7 +59,23 @@
         </w:rPr>
       </w:pPr>
       <w:r>
-        <w:t xml:space="preserve">24/05/2016 : Installation Android Studio, Unity studio, JDK, github. </w:t>
+        <w:t>24/05/</w:t>
+      </w:r>
+      <w:proofErr w:type="gramStart"/>
+      <w:r>
+        <w:t>2016 :</w:t>
+      </w:r>
+      <w:proofErr w:type="gramEnd"/>
+      <w:r>
+        <w:t xml:space="preserve"> Installation Android Studio, Unity studio, JDK, </w:t>
+      </w:r>
+      <w:proofErr w:type="spellStart"/>
+      <w:r>
+        <w:t>github</w:t>
+      </w:r>
+      <w:proofErr w:type="spellEnd"/>
+      <w:r>
+        <w:t xml:space="preserve">. </w:t>
       </w:r>
       <w:r>
         <w:rPr>
@@ -71,13 +87,57 @@
         <w:rPr>
           <w:lang w:val="fr-FR"/>
         </w:rPr>
-        <w:t>e de docs propre a la VR et a l’utilisation</w:t>
-      </w:r>
-      <w:r>
-        <w:rPr>
-          <w:lang w:val="fr-FR"/>
-        </w:rPr>
-        <w:t xml:space="preserve"> de unity combine a Android. </w:t>
+        <w:t xml:space="preserve">e de docs propre </w:t>
+      </w:r>
+      <w:proofErr w:type="spellStart"/>
+      <w:proofErr w:type="gramStart"/>
+      <w:r>
+        <w:rPr>
+          <w:lang w:val="fr-FR"/>
+        </w:rPr>
+        <w:t>a</w:t>
+      </w:r>
+      <w:proofErr w:type="spellEnd"/>
+      <w:proofErr w:type="gramEnd"/>
+      <w:r>
+        <w:rPr>
+          <w:lang w:val="fr-FR"/>
+        </w:rPr>
+        <w:t xml:space="preserve"> la VR et </w:t>
+      </w:r>
+      <w:proofErr w:type="spellStart"/>
+      <w:r>
+        <w:rPr>
+          <w:lang w:val="fr-FR"/>
+        </w:rPr>
+        <w:t>a</w:t>
+      </w:r>
+      <w:proofErr w:type="spellEnd"/>
+      <w:r>
+        <w:rPr>
+          <w:lang w:val="fr-FR"/>
+        </w:rPr>
+        <w:t xml:space="preserve"> l’utilisation</w:t>
+      </w:r>
+      <w:r>
+        <w:rPr>
+          <w:lang w:val="fr-FR"/>
+        </w:rPr>
+        <w:t xml:space="preserve"> de </w:t>
+      </w:r>
+      <w:proofErr w:type="spellStart"/>
+      <w:r>
+        <w:rPr>
+          <w:lang w:val="fr-FR"/>
+        </w:rPr>
+        <w:t>unity</w:t>
+      </w:r>
+      <w:proofErr w:type="spellEnd"/>
+      <w:r>
+        <w:rPr>
+          <w:lang w:val="fr-FR"/>
+        </w:rPr>
+        <w:t xml:space="preserve"> combine a Android. </w:t>
       </w:r>
       <w:r>
         <w:rPr>
@@ -89,7 +149,21 @@
         <w:rPr>
           <w:lang w:val="fr-FR"/>
         </w:rPr>
-        <w:t>ur bt-200, debut Gantt.</w:t>
+        <w:t xml:space="preserve">ur bt-200, </w:t>
+      </w:r>
+      <w:proofErr w:type="spellStart"/>
+      <w:r>
+        <w:rPr>
+          <w:lang w:val="fr-FR"/>
+        </w:rPr>
+        <w:t>debut</w:t>
+      </w:r>
+      <w:proofErr w:type="spellEnd"/>
+      <w:r>
+        <w:rPr>
+          <w:lang w:val="fr-FR"/>
+        </w:rPr>
+        <w:t xml:space="preserve"> Gantt.</w:t>
       </w:r>
     </w:p>
     <w:p>
@@ -107,7 +181,49 @@
         <w:rPr>
           <w:lang w:val="fr-FR"/>
         </w:rPr>
-        <w:t xml:space="preserve">25/05/2016 : Tentative de maj de moverio bt200 vers le build developpeur (besoin </w:t>
+        <w:t xml:space="preserve">25/05/2016 : Tentative de maj de </w:t>
+      </w:r>
+      <w:proofErr w:type="spellStart"/>
+      <w:r>
+        <w:rPr>
+          <w:lang w:val="fr-FR"/>
+        </w:rPr>
+        <w:t>moverio</w:t>
+      </w:r>
+      <w:proofErr w:type="spellEnd"/>
+      <w:r>
+        <w:rPr>
+          <w:lang w:val="fr-FR"/>
+        </w:rPr>
+        <w:t xml:space="preserve"> bt200 vers le </w:t>
+      </w:r>
+      <w:proofErr w:type="spellStart"/>
+      <w:r>
+        <w:rPr>
+          <w:lang w:val="fr-FR"/>
+        </w:rPr>
+        <w:t>build</w:t>
+      </w:r>
+      <w:proofErr w:type="spellEnd"/>
+      <w:r>
+        <w:rPr>
+          <w:lang w:val="fr-FR"/>
+        </w:rPr>
+        <w:t xml:space="preserve"> </w:t>
+      </w:r>
+      <w:proofErr w:type="spellStart"/>
+      <w:r>
+        <w:rPr>
+          <w:lang w:val="fr-FR"/>
+        </w:rPr>
+        <w:t>developpeur</w:t>
+      </w:r>
+      <w:proofErr w:type="spellEnd"/>
+      <w:r>
+        <w:rPr>
+          <w:lang w:val="fr-FR"/>
+        </w:rPr>
+        <w:t xml:space="preserve"> (besoin </w:t>
       </w:r>
       <w:r>
         <w:rPr>
@@ -137,13 +253,49 @@
         <w:rPr>
           <w:lang w:val="fr-FR"/>
         </w:rPr>
-        <w:t xml:space="preserve"> Wikitude et Vuforia</w:t>
-      </w:r>
-      <w:r>
-        <w:rPr>
-          <w:lang w:val="fr-FR"/>
-        </w:rPr>
-        <w:t xml:space="preserve">. Test android </w:t>
+        <w:t xml:space="preserve"> </w:t>
+      </w:r>
+      <w:proofErr w:type="spellStart"/>
+      <w:r>
+        <w:rPr>
+          <w:lang w:val="fr-FR"/>
+        </w:rPr>
+        <w:t>Wikitude</w:t>
+      </w:r>
+      <w:proofErr w:type="spellEnd"/>
+      <w:r>
+        <w:rPr>
+          <w:lang w:val="fr-FR"/>
+        </w:rPr>
+        <w:t xml:space="preserve"> et </w:t>
+      </w:r>
+      <w:proofErr w:type="spellStart"/>
+      <w:r>
+        <w:rPr>
+          <w:lang w:val="fr-FR"/>
+        </w:rPr>
+        <w:t>Vuforia</w:t>
+      </w:r>
+      <w:proofErr w:type="spellEnd"/>
+      <w:r>
+        <w:rPr>
+          <w:lang w:val="fr-FR"/>
+        </w:rPr>
+        <w:t xml:space="preserve">. Test </w:t>
+      </w:r>
+      <w:proofErr w:type="spellStart"/>
+      <w:r>
+        <w:rPr>
+          <w:lang w:val="fr-FR"/>
+        </w:rPr>
+        <w:t>android</w:t>
+      </w:r>
+      <w:proofErr w:type="spellEnd"/>
+      <w:r>
+        <w:rPr>
+          <w:lang w:val="fr-FR"/>
+        </w:rPr>
+        <w:t xml:space="preserve"> </w:t>
       </w:r>
       <w:r>
         <w:rPr>
@@ -197,7 +349,35 @@
         <w:rPr>
           <w:lang w:val="fr-FR"/>
         </w:rPr>
-        <w:t xml:space="preserve"> tango. Test samples Vuforia.</w:t>
+        <w:t xml:space="preserve"> tango. Test </w:t>
+      </w:r>
+      <w:proofErr w:type="spellStart"/>
+      <w:r>
+        <w:rPr>
+          <w:lang w:val="fr-FR"/>
+        </w:rPr>
+        <w:t>samples</w:t>
+      </w:r>
+      <w:proofErr w:type="spellEnd"/>
+      <w:r>
+        <w:rPr>
+          <w:lang w:val="fr-FR"/>
+        </w:rPr>
+        <w:t xml:space="preserve"> </w:t>
+      </w:r>
+      <w:proofErr w:type="spellStart"/>
+      <w:r>
+        <w:rPr>
+          <w:lang w:val="fr-FR"/>
+        </w:rPr>
+        <w:t>Vuforia</w:t>
+      </w:r>
+      <w:proofErr w:type="spellEnd"/>
+      <w:r>
+        <w:rPr>
+          <w:lang w:val="fr-FR"/>
+        </w:rPr>
+        <w:t>.</w:t>
       </w:r>
     </w:p>
     <w:p>
@@ -221,7 +401,42 @@
         <w:rPr>
           <w:lang w:val="fr-FR"/>
         </w:rPr>
-        <w:t xml:space="preserve">/05/2016 : Nom trouve (S.U.B. : See Unstable Building),  </w:t>
+        <w:t xml:space="preserve">/05/2016 : Nom trouve (S.U.B. : </w:t>
+      </w:r>
+      <w:proofErr w:type="spellStart"/>
+      <w:r>
+        <w:rPr>
+          <w:lang w:val="fr-FR"/>
+        </w:rPr>
+        <w:t>See</w:t>
+      </w:r>
+      <w:proofErr w:type="spellEnd"/>
+      <w:r>
+        <w:rPr>
+          <w:lang w:val="fr-FR"/>
+        </w:rPr>
+        <w:t xml:space="preserve"> </w:t>
+      </w:r>
+      <w:proofErr w:type="spellStart"/>
+      <w:r>
+        <w:rPr>
+          <w:lang w:val="fr-FR"/>
+        </w:rPr>
+        <w:t>Unstable</w:t>
+      </w:r>
+      <w:proofErr w:type="spellEnd"/>
+      <w:r>
+        <w:rPr>
+          <w:lang w:val="fr-FR"/>
+        </w:rPr>
+        <w:t xml:space="preserve"> Building</w:t>
+      </w:r>
+      <w:proofErr w:type="gramStart"/>
+      <w:r>
+        <w:rPr>
+          <w:lang w:val="fr-FR"/>
+        </w:rPr>
+        <w:t xml:space="preserve">),  </w:t>
       </w:r>
       <w:r>
         <w:rPr>
@@ -229,6 +444,7 @@
         </w:rPr>
         <w:t>modélisation</w:t>
       </w:r>
+      <w:proofErr w:type="gramEnd"/>
       <w:r>
         <w:rPr>
           <w:lang w:val="fr-FR"/>
@@ -251,7 +467,21 @@
         <w:rPr>
           <w:lang w:val="fr-FR"/>
         </w:rPr>
-        <w:t xml:space="preserve"> des footprints et de leurs </w:t>
+        <w:t xml:space="preserve"> des </w:t>
+      </w:r>
+      <w:proofErr w:type="spellStart"/>
+      <w:r>
+        <w:rPr>
+          <w:lang w:val="fr-FR"/>
+        </w:rPr>
+        <w:t>footprints</w:t>
+      </w:r>
+      <w:proofErr w:type="spellEnd"/>
+      <w:r>
+        <w:rPr>
+          <w:lang w:val="fr-FR"/>
+        </w:rPr>
+        <w:t xml:space="preserve"> et de leurs </w:t>
       </w:r>
       <w:r>
         <w:rPr>
@@ -321,22 +551,104 @@
         </w:rPr>
       </w:pPr>
       <w:r>
-        <w:t>30/05/2016 : MAJ moverio -&gt; developpeur build. Union des géométries.</w:t>
+        <w:t>30/05/</w:t>
+      </w:r>
+      <w:proofErr w:type="gramStart"/>
+      <w:r>
+        <w:t>2016 :</w:t>
+      </w:r>
+      <w:proofErr w:type="gramEnd"/>
+      <w:r>
+        <w:t xml:space="preserve"> MAJ </w:t>
+      </w:r>
+      <w:proofErr w:type="spellStart"/>
+      <w:r>
+        <w:t>moverio</w:t>
+      </w:r>
+      <w:proofErr w:type="spellEnd"/>
+      <w:r>
+        <w:t xml:space="preserve"> -&gt; </w:t>
+      </w:r>
+      <w:proofErr w:type="spellStart"/>
+      <w:r>
+        <w:t>developpeur</w:t>
+      </w:r>
+      <w:proofErr w:type="spellEnd"/>
+      <w:r>
+        <w:t xml:space="preserve"> build. Union des </w:t>
+      </w:r>
+      <w:proofErr w:type="spellStart"/>
+      <w:r>
+        <w:t>géométries</w:t>
+      </w:r>
+      <w:proofErr w:type="spellEnd"/>
+      <w:r>
+        <w:t>.</w:t>
       </w:r>
       <w:r>
         <w:t xml:space="preserve"> </w:t>
       </w:r>
-      <w:r>
-        <w:rPr>
-          <w:lang w:val="fr-FR"/>
-        </w:rPr>
-        <w:t>Tentatvie gps + bo</w:t>
-      </w:r>
-      <w:r>
-        <w:rPr>
-          <w:lang w:val="fr-FR"/>
-        </w:rPr>
-        <w:t>ussole sur epsom juste compass q</w:t>
+      <w:proofErr w:type="spellStart"/>
+      <w:r>
+        <w:rPr>
+          <w:lang w:val="fr-FR"/>
+        </w:rPr>
+        <w:t>Tentatvie</w:t>
+      </w:r>
+      <w:proofErr w:type="spellEnd"/>
+      <w:r>
+        <w:rPr>
+          <w:lang w:val="fr-FR"/>
+        </w:rPr>
+        <w:t xml:space="preserve"> </w:t>
+      </w:r>
+      <w:proofErr w:type="spellStart"/>
+      <w:r>
+        <w:rPr>
+          <w:lang w:val="fr-FR"/>
+        </w:rPr>
+        <w:t>gps</w:t>
+      </w:r>
+      <w:proofErr w:type="spellEnd"/>
+      <w:r>
+        <w:rPr>
+          <w:lang w:val="fr-FR"/>
+        </w:rPr>
+        <w:t xml:space="preserve"> + bo</w:t>
+      </w:r>
+      <w:r>
+        <w:rPr>
+          <w:lang w:val="fr-FR"/>
+        </w:rPr>
+        <w:t xml:space="preserve">ussole sur </w:t>
+      </w:r>
+      <w:proofErr w:type="spellStart"/>
+      <w:r>
+        <w:rPr>
+          <w:lang w:val="fr-FR"/>
+        </w:rPr>
+        <w:t>epsom</w:t>
+      </w:r>
+      <w:proofErr w:type="spellEnd"/>
+      <w:r>
+        <w:rPr>
+          <w:lang w:val="fr-FR"/>
+        </w:rPr>
+        <w:t xml:space="preserve"> juste </w:t>
+      </w:r>
+      <w:proofErr w:type="spellStart"/>
+      <w:r>
+        <w:rPr>
+          <w:lang w:val="fr-FR"/>
+        </w:rPr>
+        <w:t>compass</w:t>
+      </w:r>
+      <w:proofErr w:type="spellEnd"/>
+      <w:r>
+        <w:rPr>
+          <w:lang w:val="fr-FR"/>
+        </w:rPr>
+        <w:t xml:space="preserve"> q</w:t>
       </w:r>
       <w:r>
         <w:rPr>
@@ -372,14 +684,44 @@
         <w:rPr>
           <w:lang w:val="fr-FR"/>
         </w:rPr>
-        <w:t xml:space="preserve"> bugs gps et bdd</w:t>
-      </w:r>
-      <w:r>
-        <w:rPr>
-          <w:lang w:val="fr-FR"/>
-        </w:rPr>
-        <w:t>. Lecture d’un tutorial très intéressant et changement de type de capteur désormais on s’intéresse à la rotation autour de chacun des axes (+ pratique). Fonction de calcul des plus proches voisins et des distances du point à ses ppv</w:t>
-      </w:r>
+        <w:t xml:space="preserve"> bugs </w:t>
+      </w:r>
+      <w:proofErr w:type="spellStart"/>
+      <w:r>
+        <w:rPr>
+          <w:lang w:val="fr-FR"/>
+        </w:rPr>
+        <w:t>gps</w:t>
+      </w:r>
+      <w:proofErr w:type="spellEnd"/>
+      <w:r>
+        <w:rPr>
+          <w:lang w:val="fr-FR"/>
+        </w:rPr>
+        <w:t xml:space="preserve"> et </w:t>
+      </w:r>
+      <w:proofErr w:type="spellStart"/>
+      <w:r>
+        <w:rPr>
+          <w:lang w:val="fr-FR"/>
+        </w:rPr>
+        <w:t>bdd</w:t>
+      </w:r>
+      <w:proofErr w:type="spellEnd"/>
+      <w:r>
+        <w:rPr>
+          <w:lang w:val="fr-FR"/>
+        </w:rPr>
+        <w:t xml:space="preserve">. Lecture d’un tutorial très intéressant et changement de type de capteur désormais on s’intéresse à la rotation autour de chacun des axes (+ pratique). Fonction de calcul des plus proches voisins et des distances du point à ses </w:t>
+      </w:r>
+      <w:proofErr w:type="spellStart"/>
+      <w:r>
+        <w:rPr>
+          <w:lang w:val="fr-FR"/>
+        </w:rPr>
+        <w:t>ppv</w:t>
+      </w:r>
+      <w:proofErr w:type="spellEnd"/>
       <w:r>
         <w:rPr>
           <w:lang w:val="fr-FR"/>
@@ -420,7 +762,21 @@
         <w:rPr>
           <w:lang w:val="fr-FR"/>
         </w:rPr>
-        <w:t>02/06/2016 :GPS position utilise et bâtiment détecté avec tablette Motorola.</w:t>
+        <w:t>02/06/2016</w:t>
+      </w:r>
+      <w:proofErr w:type="gramStart"/>
+      <w:r>
+        <w:rPr>
+          <w:lang w:val="fr-FR"/>
+        </w:rPr>
+        <w:t> :GPS</w:t>
+      </w:r>
+      <w:proofErr w:type="gramEnd"/>
+      <w:r>
+        <w:rPr>
+          <w:lang w:val="fr-FR"/>
+        </w:rPr>
+        <w:t xml:space="preserve"> position utilise et bâtiment détecté avec tablette Motorola.</w:t>
       </w:r>
       <w:r>
         <w:rPr>
@@ -438,7 +794,21 @@
         <w:rPr>
           <w:lang w:val="fr-FR"/>
         </w:rPr>
-        <w:t>fichage positon des buildings ok</w:t>
+        <w:t xml:space="preserve">fichage positon </w:t>
+      </w:r>
+      <w:proofErr w:type="gramStart"/>
+      <w:r>
+        <w:rPr>
+          <w:lang w:val="fr-FR"/>
+        </w:rPr>
+        <w:t>des</w:t>
+      </w:r>
+      <w:proofErr w:type="gramEnd"/>
+      <w:r>
+        <w:rPr>
+          <w:lang w:val="fr-FR"/>
+        </w:rPr>
+        <w:t xml:space="preserve"> buildings ok</w:t>
       </w:r>
       <w:r>
         <w:rPr>
@@ -505,13 +875,55 @@
         <w:rPr>
           <w:lang w:val="fr-FR"/>
         </w:rPr>
-        <w:t>06/06/2016 : Démarrage Tango (Semaine de relesase au grand public + de doc normalement disponible)</w:t>
-      </w:r>
-      <w:r>
-        <w:rPr>
-          <w:lang w:val="fr-FR"/>
-        </w:rPr>
-        <w:t>. Création gdb avec nouvelles données, adaptation du code au nouvelle donne, type de mur OK. Fragment map fonctionne une seule fois, travail sur tango désormais, espon en charge</w:t>
+        <w:t xml:space="preserve">06/06/2016 : Démarrage Tango (Semaine de </w:t>
+      </w:r>
+      <w:proofErr w:type="spellStart"/>
+      <w:r>
+        <w:rPr>
+          <w:lang w:val="fr-FR"/>
+        </w:rPr>
+        <w:t>relesase</w:t>
+      </w:r>
+      <w:proofErr w:type="spellEnd"/>
+      <w:r>
+        <w:rPr>
+          <w:lang w:val="fr-FR"/>
+        </w:rPr>
+        <w:t xml:space="preserve"> au grand public + de doc normalement disponible)</w:t>
+      </w:r>
+      <w:r>
+        <w:rPr>
+          <w:lang w:val="fr-FR"/>
+        </w:rPr>
+        <w:t xml:space="preserve">. Création gdb avec nouvelles données, adaptation du code au nouvelle donne, type de mur OK. Fragment </w:t>
+      </w:r>
+      <w:proofErr w:type="spellStart"/>
+      <w:r>
+        <w:rPr>
+          <w:lang w:val="fr-FR"/>
+        </w:rPr>
+        <w:t>map</w:t>
+      </w:r>
+      <w:proofErr w:type="spellEnd"/>
+      <w:r>
+        <w:rPr>
+          <w:lang w:val="fr-FR"/>
+        </w:rPr>
+        <w:t xml:space="preserve"> fonctionne une seule fois, travail sur tango désormais, </w:t>
+      </w:r>
+      <w:proofErr w:type="spellStart"/>
+      <w:r>
+        <w:rPr>
+          <w:lang w:val="fr-FR"/>
+        </w:rPr>
+        <w:t>espon</w:t>
+      </w:r>
+      <w:proofErr w:type="spellEnd"/>
+      <w:r>
+        <w:rPr>
+          <w:lang w:val="fr-FR"/>
+        </w:rPr>
+        <w:t xml:space="preserve"> en charge</w:t>
       </w:r>
     </w:p>
     <w:p>
@@ -529,25 +941,103 @@
         <w:rPr>
           <w:lang w:val="fr-FR"/>
         </w:rPr>
-        <w:t>07/06/2016 :Probleme menoire 64K android : ESRI + Google service</w:t>
-      </w:r>
-      <w:r>
-        <w:rPr>
-          <w:lang w:val="fr-FR"/>
-        </w:rPr>
-        <w:t>. Ajout de la minimap tablette et glasses</w:t>
-      </w:r>
+        <w:t>07/06/2016</w:t>
+      </w:r>
+      <w:proofErr w:type="gramStart"/>
+      <w:r>
+        <w:rPr>
+          <w:lang w:val="fr-FR"/>
+        </w:rPr>
+        <w:t> :</w:t>
+      </w:r>
+      <w:proofErr w:type="spellStart"/>
+      <w:r>
+        <w:rPr>
+          <w:lang w:val="fr-FR"/>
+        </w:rPr>
+        <w:t>Probleme</w:t>
+      </w:r>
+      <w:proofErr w:type="spellEnd"/>
+      <w:proofErr w:type="gramEnd"/>
       <w:r>
         <w:rPr>
           <w:lang w:val="fr-FR"/>
         </w:rPr>
         <w:t xml:space="preserve"> </w:t>
       </w:r>
-      <w:r>
-        <w:rPr>
-          <w:lang w:val="fr-FR"/>
-        </w:rPr>
-        <w:t xml:space="preserve"> avec l</w:t>
+      <w:proofErr w:type="spellStart"/>
+      <w:r>
+        <w:rPr>
+          <w:lang w:val="fr-FR"/>
+        </w:rPr>
+        <w:t>menoire</w:t>
+      </w:r>
+      <w:proofErr w:type="spellEnd"/>
+      <w:r>
+        <w:rPr>
+          <w:lang w:val="fr-FR"/>
+        </w:rPr>
+        <w:t xml:space="preserve"> 64K </w:t>
+      </w:r>
+      <w:proofErr w:type="spellStart"/>
+      <w:r>
+        <w:rPr>
+          <w:lang w:val="fr-FR"/>
+        </w:rPr>
+        <w:t>android</w:t>
+      </w:r>
+      <w:proofErr w:type="spellEnd"/>
+      <w:r>
+        <w:rPr>
+          <w:lang w:val="fr-FR"/>
+        </w:rPr>
+        <w:t> : ESRI + Google service</w:t>
+      </w:r>
+      <w:r>
+        <w:rPr>
+          <w:lang w:val="fr-FR"/>
+        </w:rPr>
+        <w:t xml:space="preserve">. Ajout de la </w:t>
+      </w:r>
+      <w:proofErr w:type="spellStart"/>
+      <w:r>
+        <w:rPr>
+          <w:lang w:val="fr-FR"/>
+        </w:rPr>
+        <w:t>minimap</w:t>
+      </w:r>
+      <w:proofErr w:type="spellEnd"/>
+      <w:r>
+        <w:rPr>
+          <w:lang w:val="fr-FR"/>
+        </w:rPr>
+        <w:t xml:space="preserve"> tablette et </w:t>
+      </w:r>
+      <w:proofErr w:type="gramStart"/>
+      <w:r>
+        <w:rPr>
+          <w:lang w:val="fr-FR"/>
+        </w:rPr>
+        <w:t>glasses</w:t>
+      </w:r>
+      <w:r>
+        <w:rPr>
+          <w:lang w:val="fr-FR"/>
+        </w:rPr>
+        <w:t xml:space="preserve"> </w:t>
+      </w:r>
+      <w:r>
+        <w:rPr>
+          <w:lang w:val="fr-FR"/>
+        </w:rPr>
+        <w:t xml:space="preserve"> avec</w:t>
+      </w:r>
+      <w:proofErr w:type="gramEnd"/>
+      <w:r>
+        <w:rPr>
+          <w:lang w:val="fr-FR"/>
+        </w:rPr>
+        <w:t xml:space="preserve"> l</w:t>
       </w:r>
       <w:r>
         <w:rPr>
@@ -577,7 +1067,29 @@
         <w:rPr>
           <w:lang w:val="fr-FR"/>
         </w:rPr>
-        <w:t>08/06/2016 :Minimap opérationnelle, position + orientation</w:t>
+        <w:t>08/06/2016</w:t>
+      </w:r>
+      <w:proofErr w:type="gramStart"/>
+      <w:r>
+        <w:rPr>
+          <w:lang w:val="fr-FR"/>
+        </w:rPr>
+        <w:t> :</w:t>
+      </w:r>
+      <w:proofErr w:type="spellStart"/>
+      <w:r>
+        <w:rPr>
+          <w:lang w:val="fr-FR"/>
+        </w:rPr>
+        <w:t>Minimap</w:t>
+      </w:r>
+      <w:proofErr w:type="spellEnd"/>
+      <w:proofErr w:type="gramEnd"/>
+      <w:r>
+        <w:rPr>
+          <w:lang w:val="fr-FR"/>
+        </w:rPr>
+        <w:t xml:space="preserve"> opérationnelle, position + orientation</w:t>
       </w:r>
     </w:p>
     <w:p>
@@ -595,19 +1107,89 @@
         <w:rPr>
           <w:lang w:val="fr-FR"/>
         </w:rPr>
-        <w:t>09/06/2016 : Moverio espon bt200 comme location lente stop on travaille plus qu’avec tango</w:t>
-      </w:r>
-      <w:r>
-        <w:rPr>
-          <w:lang w:val="fr-FR"/>
-        </w:rPr>
-        <w:t xml:space="preserve">. Reunion =&gt;Affichage plusieurs infos sur un point (fait), afficher informations sous le sous-sol (A faire. </w:t>
-      </w:r>
-      <w:r>
-        <w:rPr>
-          <w:lang w:val="fr-FR"/>
-        </w:rPr>
-        <w:t>Changement plein list en attribut et amelio temps calcul.</w:t>
+        <w:t xml:space="preserve">09/06/2016 : </w:t>
+      </w:r>
+      <w:proofErr w:type="spellStart"/>
+      <w:r>
+        <w:rPr>
+          <w:lang w:val="fr-FR"/>
+        </w:rPr>
+        <w:t>Moverio</w:t>
+      </w:r>
+      <w:proofErr w:type="spellEnd"/>
+      <w:r>
+        <w:rPr>
+          <w:lang w:val="fr-FR"/>
+        </w:rPr>
+        <w:t xml:space="preserve"> </w:t>
+      </w:r>
+      <w:proofErr w:type="spellStart"/>
+      <w:r>
+        <w:rPr>
+          <w:lang w:val="fr-FR"/>
+        </w:rPr>
+        <w:t>espon</w:t>
+      </w:r>
+      <w:proofErr w:type="spellEnd"/>
+      <w:r>
+        <w:rPr>
+          <w:lang w:val="fr-FR"/>
+        </w:rPr>
+        <w:t xml:space="preserve"> bt200 comme location lente stop on travaille plus qu’avec tango</w:t>
+      </w:r>
+      <w:r>
+        <w:rPr>
+          <w:lang w:val="fr-FR"/>
+        </w:rPr>
+        <w:t xml:space="preserve">. </w:t>
+      </w:r>
+      <w:proofErr w:type="spellStart"/>
+      <w:r>
+        <w:rPr>
+          <w:lang w:val="fr-FR"/>
+        </w:rPr>
+        <w:t>Reunion</w:t>
+      </w:r>
+      <w:proofErr w:type="spellEnd"/>
+      <w:r>
+        <w:rPr>
+          <w:lang w:val="fr-FR"/>
+        </w:rPr>
+        <w:t xml:space="preserve"> =&gt;Affichage plusieurs infos sur un point (fait), afficher informations sous le sous-sol (A faire. </w:t>
+      </w:r>
+      <w:r>
+        <w:rPr>
+          <w:lang w:val="fr-FR"/>
+        </w:rPr>
+        <w:t xml:space="preserve">Changement plein </w:t>
+      </w:r>
+      <w:proofErr w:type="spellStart"/>
+      <w:r>
+        <w:rPr>
+          <w:lang w:val="fr-FR"/>
+        </w:rPr>
+        <w:t>list</w:t>
+      </w:r>
+      <w:proofErr w:type="spellEnd"/>
+      <w:r>
+        <w:rPr>
+          <w:lang w:val="fr-FR"/>
+        </w:rPr>
+        <w:t xml:space="preserve"> en attribut et </w:t>
+      </w:r>
+      <w:proofErr w:type="spellStart"/>
+      <w:r>
+        <w:rPr>
+          <w:lang w:val="fr-FR"/>
+        </w:rPr>
+        <w:t>amelio</w:t>
+      </w:r>
+      <w:proofErr w:type="spellEnd"/>
+      <w:r>
+        <w:rPr>
+          <w:lang w:val="fr-FR"/>
+        </w:rPr>
+        <w:t xml:space="preserve"> temps calcul.</w:t>
       </w:r>
     </w:p>
     <w:p>
@@ -637,7 +1219,21 @@
         <w:rPr>
           <w:lang w:val="fr-FR"/>
         </w:rPr>
-        <w:t xml:space="preserve"> amelio l’affichage de plusieurs informations pas super jolie mais efficace</w:t>
+        <w:t xml:space="preserve"> </w:t>
+      </w:r>
+      <w:proofErr w:type="spellStart"/>
+      <w:r>
+        <w:rPr>
+          <w:lang w:val="fr-FR"/>
+        </w:rPr>
+        <w:t>amelio</w:t>
+      </w:r>
+      <w:proofErr w:type="spellEnd"/>
+      <w:r>
+        <w:rPr>
+          <w:lang w:val="fr-FR"/>
+        </w:rPr>
+        <w:t xml:space="preserve"> l’affichage de plusieurs informations pas super jolie mais efficace</w:t>
       </w:r>
       <w:r>
         <w:rPr>
@@ -663,7 +1259,21 @@
         <w:rPr>
           <w:lang w:val="fr-FR"/>
         </w:rPr>
-        <w:t>. Creation manuel utilisateur SUB</w:t>
+        <w:t xml:space="preserve">. </w:t>
+      </w:r>
+      <w:proofErr w:type="spellStart"/>
+      <w:r>
+        <w:rPr>
+          <w:lang w:val="fr-FR"/>
+        </w:rPr>
+        <w:t>Creation</w:t>
+      </w:r>
+      <w:proofErr w:type="spellEnd"/>
+      <w:r>
+        <w:rPr>
+          <w:lang w:val="fr-FR"/>
+        </w:rPr>
+        <w:t xml:space="preserve"> manuel utilisateur SUB</w:t>
       </w:r>
     </w:p>
     <w:p>
@@ -710,7 +1320,35 @@
         <w:rPr>
           <w:lang w:val="fr-FR"/>
         </w:rPr>
-        <w:t>13/06/2016 : j’ai décidé d’utiliser opneGl pour afficher les informations en sous-sol. Lecture de docs et j’ai commencé à tenter de me servir d opengl ES pour Android</w:t>
+        <w:t xml:space="preserve">13/06/2016 : j’ai décidé d’utiliser </w:t>
+      </w:r>
+      <w:proofErr w:type="spellStart"/>
+      <w:r>
+        <w:rPr>
+          <w:lang w:val="fr-FR"/>
+        </w:rPr>
+        <w:t>opneGl</w:t>
+      </w:r>
+      <w:proofErr w:type="spellEnd"/>
+      <w:r>
+        <w:rPr>
+          <w:lang w:val="fr-FR"/>
+        </w:rPr>
+        <w:t xml:space="preserve"> pour afficher les informations en sous-sol. Lecture de docs et j’ai commencé à tenter de me servir d </w:t>
+      </w:r>
+      <w:proofErr w:type="spellStart"/>
+      <w:r>
+        <w:rPr>
+          <w:lang w:val="fr-FR"/>
+        </w:rPr>
+        <w:t>opengl</w:t>
+      </w:r>
+      <w:proofErr w:type="spellEnd"/>
+      <w:r>
+        <w:rPr>
+          <w:lang w:val="fr-FR"/>
+        </w:rPr>
+        <w:t xml:space="preserve"> ES pour Android</w:t>
       </w:r>
     </w:p>
     <w:p>
@@ -746,7 +1384,63 @@
         <w:rPr>
           <w:lang w:val="fr-FR"/>
         </w:rPr>
-        <w:t>15/06/2016 : prsie ne compte partielle du ptich, surtout lecture de carte, footprints avec perspective mais pas au bonne endroit ni avec la bonne taille</w:t>
+        <w:t xml:space="preserve">15/06/2016 : </w:t>
+      </w:r>
+      <w:proofErr w:type="spellStart"/>
+      <w:r>
+        <w:rPr>
+          <w:lang w:val="fr-FR"/>
+        </w:rPr>
+        <w:t>prsie</w:t>
+      </w:r>
+      <w:proofErr w:type="spellEnd"/>
+      <w:r>
+        <w:rPr>
+          <w:lang w:val="fr-FR"/>
+        </w:rPr>
+        <w:t xml:space="preserve"> ne compte partielle du </w:t>
+      </w:r>
+      <w:proofErr w:type="spellStart"/>
+      <w:r>
+        <w:rPr>
+          <w:lang w:val="fr-FR"/>
+        </w:rPr>
+        <w:t>ptich</w:t>
+      </w:r>
+      <w:proofErr w:type="spellEnd"/>
+      <w:r>
+        <w:rPr>
+          <w:lang w:val="fr-FR"/>
+        </w:rPr>
+        <w:t xml:space="preserve">, surtout lecture de carte, </w:t>
+      </w:r>
+      <w:proofErr w:type="spellStart"/>
+      <w:r>
+        <w:rPr>
+          <w:lang w:val="fr-FR"/>
+        </w:rPr>
+        <w:t>footprints</w:t>
+      </w:r>
+      <w:proofErr w:type="spellEnd"/>
+      <w:r>
+        <w:rPr>
+          <w:lang w:val="fr-FR"/>
+        </w:rPr>
+        <w:t xml:space="preserve"> avec perspective mais pas </w:t>
+      </w:r>
+      <w:proofErr w:type="gramStart"/>
+      <w:r>
+        <w:rPr>
+          <w:lang w:val="fr-FR"/>
+        </w:rPr>
+        <w:t>au bonne endroit</w:t>
+      </w:r>
+      <w:proofErr w:type="gramEnd"/>
+      <w:r>
+        <w:rPr>
+          <w:lang w:val="fr-FR"/>
+        </w:rPr>
+        <w:t xml:space="preserve"> ni avec la bonne taille</w:t>
       </w:r>
     </w:p>
     <w:p>
@@ -764,7 +1458,35 @@
         <w:rPr>
           <w:lang w:val="fr-FR"/>
         </w:rPr>
-        <w:t>16/06/2016 : Bon calcul dangle inclinaison, bientôt bon dessin jespere sinon trouve comment faire,</w:t>
+        <w:t xml:space="preserve">16/06/2016 : Bon calcul </w:t>
+      </w:r>
+      <w:proofErr w:type="spellStart"/>
+      <w:r>
+        <w:rPr>
+          <w:lang w:val="fr-FR"/>
+        </w:rPr>
+        <w:t>dangle</w:t>
+      </w:r>
+      <w:proofErr w:type="spellEnd"/>
+      <w:r>
+        <w:rPr>
+          <w:lang w:val="fr-FR"/>
+        </w:rPr>
+        <w:t xml:space="preserve"> inclinaison, bientôt bon dessin </w:t>
+      </w:r>
+      <w:proofErr w:type="spellStart"/>
+      <w:r>
+        <w:rPr>
+          <w:lang w:val="fr-FR"/>
+        </w:rPr>
+        <w:t>jespere</w:t>
+      </w:r>
+      <w:proofErr w:type="spellEnd"/>
+      <w:r>
+        <w:rPr>
+          <w:lang w:val="fr-FR"/>
+        </w:rPr>
+        <w:t xml:space="preserve"> sinon trouve comment faire,</w:t>
       </w:r>
     </w:p>
     <w:p>
@@ -782,7 +1504,21 @@
         <w:rPr>
           <w:lang w:val="fr-FR"/>
         </w:rPr>
-        <w:t>17/06/2016 : Enfin trouve ou ca coinçait (correction forme reste taille et position)</w:t>
+        <w:t xml:space="preserve">17/06/2016 : Enfin trouve ou </w:t>
+      </w:r>
+      <w:proofErr w:type="gramStart"/>
+      <w:r>
+        <w:rPr>
+          <w:lang w:val="fr-FR"/>
+        </w:rPr>
+        <w:t>ca</w:t>
+      </w:r>
+      <w:proofErr w:type="gramEnd"/>
+      <w:r>
+        <w:rPr>
+          <w:lang w:val="fr-FR"/>
+        </w:rPr>
+        <w:t xml:space="preserve"> coinçait (correction forme reste taille et position)</w:t>
       </w:r>
     </w:p>
     <w:p>
@@ -964,7 +1700,63 @@
         <w:rPr>
           <w:lang w:val="fr-FR"/>
         </w:rPr>
-        <w:t>28/06/2016 : ajout bouton, plus creation classe geoInfo et tentative de correction pb de proj, mais pas trouve ou est l’erreur.</w:t>
+        <w:t xml:space="preserve">28/06/2016 : ajout bouton, plus </w:t>
+      </w:r>
+      <w:proofErr w:type="spellStart"/>
+      <w:r>
+        <w:rPr>
+          <w:lang w:val="fr-FR"/>
+        </w:rPr>
+        <w:t>creation</w:t>
+      </w:r>
+      <w:proofErr w:type="spellEnd"/>
+      <w:r>
+        <w:rPr>
+          <w:lang w:val="fr-FR"/>
+        </w:rPr>
+        <w:t xml:space="preserve"> classe </w:t>
+      </w:r>
+      <w:proofErr w:type="spellStart"/>
+      <w:r>
+        <w:rPr>
+          <w:lang w:val="fr-FR"/>
+        </w:rPr>
+        <w:t>geoInfo</w:t>
+      </w:r>
+      <w:proofErr w:type="spellEnd"/>
+      <w:r>
+        <w:rPr>
+          <w:lang w:val="fr-FR"/>
+        </w:rPr>
+        <w:t xml:space="preserve"> et tentative de correction </w:t>
+      </w:r>
+      <w:proofErr w:type="spellStart"/>
+      <w:r>
+        <w:rPr>
+          <w:lang w:val="fr-FR"/>
+        </w:rPr>
+        <w:t>pb</w:t>
+      </w:r>
+      <w:proofErr w:type="spellEnd"/>
+      <w:r>
+        <w:rPr>
+          <w:lang w:val="fr-FR"/>
+        </w:rPr>
+        <w:t xml:space="preserve"> de </w:t>
+      </w:r>
+      <w:proofErr w:type="spellStart"/>
+      <w:r>
+        <w:rPr>
+          <w:lang w:val="fr-FR"/>
+        </w:rPr>
+        <w:t>proj</w:t>
+      </w:r>
+      <w:proofErr w:type="spellEnd"/>
+      <w:r>
+        <w:rPr>
+          <w:lang w:val="fr-FR"/>
+        </w:rPr>
+        <w:t>, mais pas trouve ou est l’erreur.</w:t>
       </w:r>
     </w:p>
     <w:p>
@@ -994,7 +1786,21 @@
         <w:rPr>
           <w:lang w:val="fr-FR"/>
         </w:rPr>
-        <w:t xml:space="preserve"> geoInfo, </w:t>
+        <w:t xml:space="preserve"> </w:t>
+      </w:r>
+      <w:proofErr w:type="spellStart"/>
+      <w:r>
+        <w:rPr>
+          <w:lang w:val="fr-FR"/>
+        </w:rPr>
+        <w:t>geoInfo</w:t>
+      </w:r>
+      <w:proofErr w:type="spellEnd"/>
+      <w:r>
+        <w:rPr>
+          <w:lang w:val="fr-FR"/>
+        </w:rPr>
+        <w:t xml:space="preserve">, </w:t>
       </w:r>
       <w:r>
         <w:rPr>
@@ -1006,7 +1812,23 @@
         <w:rPr>
           <w:lang w:val="fr-FR"/>
         </w:rPr>
-        <w:t xml:space="preserve"> de la vue, affichage (quelques bugs a </w:t>
+        <w:t xml:space="preserve"> de la vue, affichage (quelques bugs </w:t>
+      </w:r>
+      <w:proofErr w:type="spellStart"/>
+      <w:proofErr w:type="gramStart"/>
+      <w:r>
+        <w:rPr>
+          <w:lang w:val="fr-FR"/>
+        </w:rPr>
+        <w:t>a</w:t>
+      </w:r>
+      <w:proofErr w:type="spellEnd"/>
+      <w:proofErr w:type="gramEnd"/>
+      <w:r>
+        <w:rPr>
+          <w:lang w:val="fr-FR"/>
+        </w:rPr>
+        <w:t xml:space="preserve"> </w:t>
       </w:r>
       <w:r>
         <w:rPr>
@@ -1042,7 +1864,21 @@
         <w:rPr>
           <w:lang w:val="fr-FR"/>
         </w:rPr>
-        <w:t>30/06/2016 : Pb de projection detecter, ajout de test mais pas suffisant</w:t>
+        <w:t xml:space="preserve">30/06/2016 : Pb de projection </w:t>
+      </w:r>
+      <w:proofErr w:type="spellStart"/>
+      <w:r>
+        <w:rPr>
+          <w:lang w:val="fr-FR"/>
+        </w:rPr>
+        <w:t>detecter</w:t>
+      </w:r>
+      <w:proofErr w:type="spellEnd"/>
+      <w:r>
+        <w:rPr>
+          <w:lang w:val="fr-FR"/>
+        </w:rPr>
+        <w:t>, ajout de test mais pas suffisant</w:t>
       </w:r>
     </w:p>
     <w:p>
@@ -1079,7 +1915,35 @@
         <w:rPr>
           <w:lang w:val="fr-FR"/>
         </w:rPr>
-        <w:t xml:space="preserve">04/07/2016 : Affichage ok, faire video et capture d’ecran. Tentative de </w:t>
+        <w:t xml:space="preserve">04/07/2016 : Affichage ok, faire </w:t>
+      </w:r>
+      <w:proofErr w:type="spellStart"/>
+      <w:r>
+        <w:rPr>
+          <w:lang w:val="fr-FR"/>
+        </w:rPr>
+        <w:t>video</w:t>
+      </w:r>
+      <w:proofErr w:type="spellEnd"/>
+      <w:r>
+        <w:rPr>
+          <w:lang w:val="fr-FR"/>
+        </w:rPr>
+        <w:t xml:space="preserve"> et capture d’</w:t>
+      </w:r>
+      <w:proofErr w:type="spellStart"/>
+      <w:r>
+        <w:rPr>
+          <w:lang w:val="fr-FR"/>
+        </w:rPr>
+        <w:t>ecran</w:t>
+      </w:r>
+      <w:proofErr w:type="spellEnd"/>
+      <w:r>
+        <w:rPr>
+          <w:lang w:val="fr-FR"/>
+        </w:rPr>
+        <w:t xml:space="preserve">. Tentative de </w:t>
       </w:r>
       <w:r>
         <w:rPr>
@@ -1133,7 +1997,49 @@
         <w:rPr>
           <w:lang w:val="fr-FR"/>
         </w:rPr>
-        <w:t>05/07/2016 : Affichage très satisfaisant ft et geo, ajout de fonctions de debbugage.</w:t>
+        <w:t xml:space="preserve">05/07/2016 : Affichage très satisfaisant </w:t>
+      </w:r>
+      <w:proofErr w:type="spellStart"/>
+      <w:r>
+        <w:rPr>
+          <w:lang w:val="fr-FR"/>
+        </w:rPr>
+        <w:t>ft</w:t>
+      </w:r>
+      <w:proofErr w:type="spellEnd"/>
+      <w:r>
+        <w:rPr>
+          <w:lang w:val="fr-FR"/>
+        </w:rPr>
+        <w:t xml:space="preserve"> et </w:t>
+      </w:r>
+      <w:proofErr w:type="spellStart"/>
+      <w:r>
+        <w:rPr>
+          <w:lang w:val="fr-FR"/>
+        </w:rPr>
+        <w:t>geo</w:t>
+      </w:r>
+      <w:proofErr w:type="spellEnd"/>
+      <w:r>
+        <w:rPr>
+          <w:lang w:val="fr-FR"/>
+        </w:rPr>
+        <w:t xml:space="preserve">, ajout de fonctions de </w:t>
+      </w:r>
+      <w:proofErr w:type="spellStart"/>
+      <w:r>
+        <w:rPr>
+          <w:lang w:val="fr-FR"/>
+        </w:rPr>
+        <w:t>debbugage</w:t>
+      </w:r>
+      <w:proofErr w:type="spellEnd"/>
+      <w:r>
+        <w:rPr>
+          <w:lang w:val="fr-FR"/>
+        </w:rPr>
+        <w:t>.</w:t>
       </w:r>
     </w:p>
     <w:p>
@@ -1151,7 +2057,21 @@
         <w:rPr>
           <w:lang w:val="fr-FR"/>
         </w:rPr>
-        <w:t xml:space="preserve">06/07/2016 : Ajout des failles, création view, méthode… Création d’un menu pour gérer l’affichage des vues. Amélioration du code pour plus de réactivités. Mais failles couper </w:t>
+        <w:t xml:space="preserve">06/07/2016 : Ajout des failles, création </w:t>
+      </w:r>
+      <w:proofErr w:type="spellStart"/>
+      <w:r>
+        <w:rPr>
+          <w:lang w:val="fr-FR"/>
+        </w:rPr>
+        <w:t>view</w:t>
+      </w:r>
+      <w:proofErr w:type="spellEnd"/>
+      <w:r>
+        <w:rPr>
+          <w:lang w:val="fr-FR"/>
+        </w:rPr>
+        <w:t xml:space="preserve">, méthode… Création d’un menu pour gérer l’affichage des vues. Amélioration du code pour plus de réactivités. Mais failles couper </w:t>
       </w:r>
       <w:r>
         <w:rPr>
@@ -1229,8 +2149,44 @@
         <w:rPr>
           <w:lang w:val="fr-FR"/>
         </w:rPr>
-        <w:t xml:space="preserve"> l’aide d’arcgis directment sur android</w:t>
-      </w:r>
+        <w:t xml:space="preserve"> l’aide d’</w:t>
+      </w:r>
+      <w:proofErr w:type="spellStart"/>
+      <w:r>
+        <w:rPr>
+          <w:lang w:val="fr-FR"/>
+        </w:rPr>
+        <w:t>arcgis</w:t>
+      </w:r>
+      <w:proofErr w:type="spellEnd"/>
+      <w:r>
+        <w:rPr>
+          <w:lang w:val="fr-FR"/>
+        </w:rPr>
+        <w:t xml:space="preserve"> </w:t>
+      </w:r>
+      <w:proofErr w:type="spellStart"/>
+      <w:r>
+        <w:rPr>
+          <w:lang w:val="fr-FR"/>
+        </w:rPr>
+        <w:t>directment</w:t>
+      </w:r>
+      <w:proofErr w:type="spellEnd"/>
+      <w:r>
+        <w:rPr>
+          <w:lang w:val="fr-FR"/>
+        </w:rPr>
+        <w:t xml:space="preserve"> sur </w:t>
+      </w:r>
+      <w:proofErr w:type="spellStart"/>
+      <w:r>
+        <w:rPr>
+          <w:lang w:val="fr-FR"/>
+        </w:rPr>
+        <w:t>android</w:t>
+      </w:r>
+      <w:proofErr w:type="spellEnd"/>
     </w:p>
     <w:p>
       <w:pPr>
@@ -1247,8 +2203,16 @@
         <w:rPr>
           <w:lang w:val="fr-FR"/>
         </w:rPr>
-        <w:t>08/07/2016 : Ecriture rapport mi-stage</w:t>
-      </w:r>
+        <w:t xml:space="preserve">08/07/2016 : Ecriture rapport </w:t>
+      </w:r>
+      <w:proofErr w:type="spellStart"/>
+      <w:r>
+        <w:rPr>
+          <w:lang w:val="fr-FR"/>
+        </w:rPr>
+        <w:t>mi-stage</w:t>
+      </w:r>
+      <w:proofErr w:type="spellEnd"/>
       <w:r>
         <w:rPr>
           <w:lang w:val="fr-FR"/>
@@ -1344,7 +2308,21 @@
         <w:rPr>
           <w:lang w:val="fr-FR"/>
         </w:rPr>
-        <w:t>fichiers sur la carte SD avec Kitkat (pas possible)</w:t>
+        <w:t xml:space="preserve">fichiers sur la carte SD avec </w:t>
+      </w:r>
+      <w:proofErr w:type="spellStart"/>
+      <w:r>
+        <w:rPr>
+          <w:lang w:val="fr-FR"/>
+        </w:rPr>
+        <w:t>Kitkat</w:t>
+      </w:r>
+      <w:proofErr w:type="spellEnd"/>
+      <w:r>
+        <w:rPr>
+          <w:lang w:val="fr-FR"/>
+        </w:rPr>
+        <w:t xml:space="preserve"> (pas possible)</w:t>
       </w:r>
       <w:r>
         <w:rPr>
@@ -1428,8 +2406,16 @@
         <w:rPr>
           <w:lang w:val="fr-FR"/>
         </w:rPr>
-        <w:t>15/07/2016 : L’utilisateur peut nommer la pièce : utilisation de dialog</w:t>
-      </w:r>
+        <w:t xml:space="preserve">15/07/2016 : L’utilisateur peut nommer la pièce : utilisation de </w:t>
+      </w:r>
+      <w:proofErr w:type="spellStart"/>
+      <w:r>
+        <w:rPr>
+          <w:lang w:val="fr-FR"/>
+        </w:rPr>
+        <w:t>dialog</w:t>
+      </w:r>
+      <w:proofErr w:type="spellEnd"/>
     </w:p>
     <w:p>
       <w:pPr>
@@ -1569,8 +2555,16 @@
         <w:rPr>
           <w:lang w:val="fr-FR"/>
         </w:rPr>
-        <w:t xml:space="preserve"> en créant floatbuffer</w:t>
-      </w:r>
+        <w:t xml:space="preserve"> en créant </w:t>
+      </w:r>
+      <w:proofErr w:type="spellStart"/>
+      <w:r>
+        <w:rPr>
+          <w:lang w:val="fr-FR"/>
+        </w:rPr>
+        <w:t>floatbuffer</w:t>
+      </w:r>
+      <w:proofErr w:type="spellEnd"/>
       <w:r>
         <w:rPr>
           <w:lang w:val="fr-FR"/>
@@ -1599,7 +2593,37 @@
         <w:rPr>
           <w:lang w:val="fr-FR"/>
         </w:rPr>
-        <w:t>26/07/2016 : Export par mail des points. xyz. Capture du laboratoire et visualisation sous meshlab du nuage de point capturé.</w:t>
+        <w:t xml:space="preserve">26/07/2016 : Export par mail des points. </w:t>
+      </w:r>
+      <w:proofErr w:type="spellStart"/>
+      <w:proofErr w:type="gramStart"/>
+      <w:r>
+        <w:rPr>
+          <w:lang w:val="fr-FR"/>
+        </w:rPr>
+        <w:t>xyz</w:t>
+      </w:r>
+      <w:proofErr w:type="spellEnd"/>
+      <w:proofErr w:type="gramEnd"/>
+      <w:r>
+        <w:rPr>
+          <w:lang w:val="fr-FR"/>
+        </w:rPr>
+        <w:t xml:space="preserve">. Capture du laboratoire et visualisation sous </w:t>
+      </w:r>
+      <w:proofErr w:type="spellStart"/>
+      <w:r>
+        <w:rPr>
+          <w:lang w:val="fr-FR"/>
+        </w:rPr>
+        <w:t>meshlab</w:t>
+      </w:r>
+      <w:proofErr w:type="spellEnd"/>
+      <w:r>
+        <w:rPr>
+          <w:lang w:val="fr-FR"/>
+        </w:rPr>
+        <w:t xml:space="preserve"> du nuage de point capturé.</w:t>
       </w:r>
     </w:p>
     <w:p>
@@ -1635,8 +2659,16 @@
         <w:rPr>
           <w:lang w:val="fr-FR"/>
         </w:rPr>
-        <w:t xml:space="preserve"> Visualisation du plafond sur meshlab</w:t>
-      </w:r>
+        <w:t xml:space="preserve"> Visualisation du plafond sur </w:t>
+      </w:r>
+      <w:proofErr w:type="spellStart"/>
+      <w:r>
+        <w:rPr>
+          <w:lang w:val="fr-FR"/>
+        </w:rPr>
+        <w:t>meshlab</w:t>
+      </w:r>
+      <w:proofErr w:type="spellEnd"/>
       <w:r>
         <w:rPr>
           <w:lang w:val="fr-FR"/>
@@ -1665,7 +2697,21 @@
         <w:rPr>
           <w:lang w:val="fr-FR"/>
         </w:rPr>
-        <w:t xml:space="preserve"> Lecture de documents et réflexion sur le calcul de l’aire du plafond. Maj sub version finale.</w:t>
+        <w:t xml:space="preserve"> Lecture de documents et réflexion sur le calcul de l’aire du plafond. Maj </w:t>
+      </w:r>
+      <w:proofErr w:type="spellStart"/>
+      <w:r>
+        <w:rPr>
+          <w:lang w:val="fr-FR"/>
+        </w:rPr>
+        <w:t>sub</w:t>
+      </w:r>
+      <w:proofErr w:type="spellEnd"/>
+      <w:r>
+        <w:rPr>
+          <w:lang w:val="fr-FR"/>
+        </w:rPr>
+        <w:t xml:space="preserve"> version finale.</w:t>
       </w:r>
     </w:p>
     <w:p>
@@ -1738,7 +2784,21 @@
         <w:rPr>
           <w:lang w:val="fr-FR"/>
         </w:rPr>
-        <w:t xml:space="preserve">03/08/2016 : Création des classes pour calculer le polygone englobant (enveloppe de hull convexe). </w:t>
+        <w:t xml:space="preserve">03/08/2016 : Création des classes pour calculer le polygone englobant (enveloppe de </w:t>
+      </w:r>
+      <w:proofErr w:type="spellStart"/>
+      <w:r>
+        <w:rPr>
+          <w:lang w:val="fr-FR"/>
+        </w:rPr>
+        <w:t>hull</w:t>
+      </w:r>
+      <w:proofErr w:type="spellEnd"/>
+      <w:r>
+        <w:rPr>
+          <w:lang w:val="fr-FR"/>
+        </w:rPr>
+        <w:t xml:space="preserve"> convexe). </w:t>
       </w:r>
       <w:r>
         <w:rPr>
@@ -1750,7 +2810,21 @@
         <w:rPr>
           <w:lang w:val="fr-FR"/>
         </w:rPr>
-        <w:t xml:space="preserve"> Calcul volume aprox ok.</w:t>
+        <w:t xml:space="preserve"> Calcul volume </w:t>
+      </w:r>
+      <w:proofErr w:type="spellStart"/>
+      <w:r>
+        <w:rPr>
+          <w:lang w:val="fr-FR"/>
+        </w:rPr>
+        <w:t>aprox</w:t>
+      </w:r>
+      <w:proofErr w:type="spellEnd"/>
+      <w:r>
+        <w:rPr>
+          <w:lang w:val="fr-FR"/>
+        </w:rPr>
+        <w:t xml:space="preserve"> ok.</w:t>
       </w:r>
     </w:p>
     <w:p>
@@ -1769,9 +2843,33 @@
           <w:lang w:val="fr-FR"/>
         </w:rPr>
         <w:t>04/08/2016 : Calcul du volume réel de la pièce (calcul de l’aire du plafond + de la hauteur de la pièce plus précises). Affiche dans un dialogue les informations sur la pièce.</w:t>
+      </w:r>
+    </w:p>
+    <w:p>
+      <w:pPr>
+        <w:pStyle w:val="ListParagraph"/>
+        <w:numPr>
+          <w:ilvl w:val="0"/>
+          <w:numId w:val="10"/>
+        </w:numPr>
+        <w:rPr>
+          <w:lang w:val="fr-FR"/>
+        </w:rPr>
+      </w:pPr>
+      <w:r>
+        <w:rPr>
+          <w:lang w:val="fr-FR"/>
+        </w:rPr>
+        <w:t>05/08/2016 : écriture</w:t>
       </w:r>
       <w:bookmarkStart w:id="0" w:name="_GoBack"/>
       <w:bookmarkEnd w:id="0"/>
+      <w:r>
+        <w:rPr>
+          <w:lang w:val="fr-FR"/>
+        </w:rPr>
+        <w:t xml:space="preserve"> des compte rendu semaine 10 et 11</w:t>
+      </w:r>
     </w:p>
     <w:sectPr>
       <w:pgSz w:w="12240" w:h="15840"/>

</xml_diff>